<commit_message>
update UC6, UC11 e UC12
</commit_message>
<xml_diff>
--- a/User Stories/UC11/UC_11.docx
+++ b/User Stories/UC11/UC_11.docx
@@ -5,7 +5,7 @@
     <w:p>
       <w:pPr>
         <w:rPr>
-          <w:rFonts w:ascii="Calibri" w:eastAsia="Calibri" w:hAnsi="Calibri" w:cs="Calibri"/>
+          <w:rFonts w:ascii="Times New Roman" w:eastAsia="Calibri" w:hAnsi="Times New Roman" w:cs="Times New Roman"/>
           <w:b/>
           <w:bCs/>
           <w:sz w:val="28"/>
@@ -14,79 +14,49 @@
       </w:pPr>
       <w:r>
         <w:rPr>
-          <w:rFonts w:ascii="Calibri" w:eastAsia="Calibri" w:hAnsi="Calibri" w:cs="Calibri"/>
+          <w:rFonts w:ascii="Times New Roman" w:eastAsia="Calibri" w:hAnsi="Times New Roman" w:cs="Times New Roman"/>
           <w:b/>
           <w:bCs/>
           <w:sz w:val="28"/>
           <w:szCs w:val="28"/>
         </w:rPr>
-        <w:t xml:space="preserve">UC </w:t>
-      </w:r>
-      <w:r>
-        <w:rPr>
-          <w:rFonts w:ascii="Calibri" w:eastAsia="Calibri" w:hAnsi="Calibri" w:cs="Calibri"/>
+        <w:t>UC 11 – Realizar pedido de reserva de determinado lugar (utiliza</w:t>
+      </w:r>
+      <w:r>
+        <w:rPr>
+          <w:rFonts w:ascii="Times New Roman" w:eastAsia="Calibri" w:hAnsi="Times New Roman" w:cs="Times New Roman"/>
           <w:b/>
           <w:bCs/>
           <w:sz w:val="28"/>
           <w:szCs w:val="28"/>
         </w:rPr>
-        <w:t>11</w:t>
-      </w:r>
-      <w:r>
-        <w:rPr>
-          <w:rFonts w:ascii="Calibri" w:eastAsia="Calibri" w:hAnsi="Calibri" w:cs="Calibri"/>
+        <w:t>dor</w:t>
+      </w:r>
+      <w:r>
+        <w:rPr>
+          <w:rFonts w:ascii="Times New Roman" w:eastAsia="Calibri" w:hAnsi="Times New Roman" w:cs="Times New Roman"/>
           <w:b/>
           <w:bCs/>
           <w:sz w:val="28"/>
           <w:szCs w:val="28"/>
         </w:rPr>
-        <w:t xml:space="preserve"> – </w:t>
-      </w:r>
-      <w:r>
-        <w:rPr>
-          <w:rFonts w:ascii="Calibri" w:eastAsia="Calibri" w:hAnsi="Calibri" w:cs="Calibri"/>
+        <w:t xml:space="preserve"> para API central)</w:t>
+      </w:r>
+    </w:p>
+    <w:p>
+      <w:pPr>
+        <w:spacing w:line="257" w:lineRule="auto"/>
+        <w:rPr>
+          <w:rFonts w:ascii="Times New Roman" w:eastAsia="Calibri" w:hAnsi="Times New Roman" w:cs="Times New Roman"/>
           <w:b/>
           <w:bCs/>
           <w:sz w:val="28"/>
           <w:szCs w:val="28"/>
         </w:rPr>
-        <w:t>Realizar pedido de reserva de determinado lugar (utiliza</w:t>
-      </w:r>
-      <w:r>
-        <w:rPr>
-          <w:rFonts w:ascii="Calibri" w:eastAsia="Calibri" w:hAnsi="Calibri" w:cs="Calibri"/>
-          <w:b/>
-          <w:bCs/>
-          <w:sz w:val="28"/>
-          <w:szCs w:val="28"/>
-        </w:rPr>
-        <w:t>dor</w:t>
-      </w:r>
-      <w:r>
-        <w:rPr>
-          <w:rFonts w:ascii="Calibri" w:eastAsia="Calibri" w:hAnsi="Calibri" w:cs="Calibri"/>
-          <w:b/>
-          <w:bCs/>
-          <w:sz w:val="28"/>
-          <w:szCs w:val="28"/>
-        </w:rPr>
-        <w:t xml:space="preserve"> para API central)</w:t>
-      </w:r>
-    </w:p>
-    <w:p>
-      <w:pPr>
-        <w:spacing w:line="257" w:lineRule="auto"/>
-        <w:rPr>
-          <w:rFonts w:ascii="Calibri" w:eastAsia="Calibri" w:hAnsi="Calibri" w:cs="Calibri"/>
-          <w:b/>
-          <w:bCs/>
-          <w:sz w:val="28"/>
-          <w:szCs w:val="28"/>
-        </w:rPr>
-      </w:pPr>
-      <w:r>
-        <w:rPr>
-          <w:rFonts w:ascii="Calibri" w:eastAsia="Calibri" w:hAnsi="Calibri" w:cs="Calibri"/>
+      </w:pPr>
+      <w:r>
+        <w:rPr>
+          <w:rFonts w:ascii="Times New Roman" w:eastAsia="Calibri" w:hAnsi="Times New Roman" w:cs="Times New Roman"/>
           <w:b/>
           <w:bCs/>
           <w:sz w:val="28"/>
@@ -100,8 +70,14 @@
         <w:spacing w:line="360" w:lineRule="auto"/>
         <w:ind w:firstLine="708"/>
         <w:jc w:val="both"/>
-      </w:pPr>
-      <w:r>
+        <w:rPr>
+          <w:rFonts w:ascii="Times New Roman" w:hAnsi="Times New Roman" w:cs="Times New Roman"/>
+        </w:rPr>
+      </w:pPr>
+      <w:r>
+        <w:rPr>
+          <w:rFonts w:ascii="Times New Roman" w:hAnsi="Times New Roman" w:cs="Times New Roman"/>
+        </w:rPr>
         <w:t>O utilizador registado inicia o pedido de reserva num determinado parque. O sistema pede ao utilizador qual a data (dia, mês, ano) e hora em que pretende reservar. O utilizador seleciona a data e a hora em que pretende realizar a reserva. O sistema mostra os lugares disponíveis para reserva. O utilizador seleciona o lugar pretendido. O sistema valida e apresenta os dados da reserva, pedindo que o utilizador os confirme. O utilizador confirma. O sistema cria a reserva e informa o utilizador do sucesso da operação.</w:t>
       </w:r>
     </w:p>
@@ -177,10 +153,13 @@
     <w:p>
       <w:pPr>
         <w:spacing w:line="257" w:lineRule="auto"/>
-      </w:pPr>
-      <w:r>
-        <w:rPr>
-          <w:rFonts w:ascii="Calibri" w:eastAsia="Calibri" w:hAnsi="Calibri" w:cs="Calibri"/>
+        <w:rPr>
+          <w:rFonts w:ascii="Times New Roman" w:hAnsi="Times New Roman" w:cs="Times New Roman"/>
+        </w:rPr>
+      </w:pPr>
+      <w:r>
+        <w:rPr>
+          <w:rFonts w:ascii="Times New Roman" w:eastAsia="Calibri" w:hAnsi="Times New Roman" w:cs="Times New Roman"/>
           <w:b/>
           <w:bCs/>
           <w:sz w:val="28"/>
@@ -192,10 +171,13 @@
     <w:p>
       <w:pPr>
         <w:spacing w:line="257" w:lineRule="auto"/>
-      </w:pPr>
-      <w:r>
-        <w:rPr>
-          <w:rFonts w:ascii="Calibri" w:eastAsia="Calibri" w:hAnsi="Calibri" w:cs="Calibri"/>
+        <w:rPr>
+          <w:rFonts w:ascii="Times New Roman" w:hAnsi="Times New Roman" w:cs="Times New Roman"/>
+        </w:rPr>
+      </w:pPr>
+      <w:r>
+        <w:rPr>
+          <w:rFonts w:ascii="Times New Roman" w:eastAsia="Calibri" w:hAnsi="Times New Roman" w:cs="Times New Roman"/>
           <w:b/>
           <w:bCs/>
           <w:sz w:val="24"/>
@@ -212,8 +194,14 @@
           <w:numId w:val="3"/>
         </w:numPr>
         <w:spacing w:line="257" w:lineRule="auto"/>
-      </w:pPr>
-      <w:r>
+        <w:rPr>
+          <w:rFonts w:ascii="Times New Roman" w:hAnsi="Times New Roman" w:cs="Times New Roman"/>
+        </w:rPr>
+      </w:pPr>
+      <w:r>
+        <w:rPr>
+          <w:rFonts w:ascii="Times New Roman" w:hAnsi="Times New Roman" w:cs="Times New Roman"/>
+        </w:rPr>
         <w:t>Utilizador</w:t>
       </w:r>
     </w:p>
@@ -221,16 +209,16 @@
       <w:pPr>
         <w:spacing w:line="257" w:lineRule="auto"/>
         <w:rPr>
-          <w:rFonts w:ascii="Calibri" w:eastAsia="Calibri" w:hAnsi="Calibri" w:cs="Calibri"/>
-          <w:b/>
-          <w:bCs/>
-          <w:sz w:val="24"/>
-          <w:szCs w:val="24"/>
-        </w:rPr>
-      </w:pPr>
-      <w:r>
-        <w:rPr>
-          <w:rFonts w:ascii="Calibri" w:eastAsia="Calibri" w:hAnsi="Calibri" w:cs="Calibri"/>
+          <w:rFonts w:ascii="Times New Roman" w:eastAsia="Calibri" w:hAnsi="Times New Roman" w:cs="Times New Roman"/>
+          <w:b/>
+          <w:bCs/>
+          <w:sz w:val="24"/>
+          <w:szCs w:val="24"/>
+        </w:rPr>
+      </w:pPr>
+      <w:r>
+        <w:rPr>
+          <w:rFonts w:ascii="Times New Roman" w:eastAsia="Calibri" w:hAnsi="Times New Roman" w:cs="Times New Roman"/>
           <w:b/>
           <w:bCs/>
           <w:sz w:val="24"/>
@@ -247,8 +235,14 @@
           <w:numId w:val="3"/>
         </w:numPr>
         <w:spacing w:line="257" w:lineRule="auto"/>
-      </w:pPr>
-      <w:r>
+        <w:rPr>
+          <w:rFonts w:ascii="Times New Roman" w:hAnsi="Times New Roman" w:cs="Times New Roman"/>
+        </w:rPr>
+      </w:pPr>
+      <w:r>
+        <w:rPr>
+          <w:rFonts w:ascii="Times New Roman" w:hAnsi="Times New Roman" w:cs="Times New Roman"/>
+        </w:rPr>
         <w:t>Utilizador: pretende realizar uma reserva;</w:t>
       </w:r>
     </w:p>
@@ -260,18 +254,27 @@
           <w:numId w:val="3"/>
         </w:numPr>
         <w:spacing w:line="257" w:lineRule="auto"/>
-      </w:pPr>
-      <w:r>
+        <w:rPr>
+          <w:rFonts w:ascii="Times New Roman" w:hAnsi="Times New Roman" w:cs="Times New Roman"/>
+        </w:rPr>
+      </w:pPr>
+      <w:r>
+        <w:rPr>
+          <w:rFonts w:ascii="Times New Roman" w:hAnsi="Times New Roman" w:cs="Times New Roman"/>
+        </w:rPr>
         <w:t>Sistema Central: pretende registar uma reserva;</w:t>
       </w:r>
     </w:p>
     <w:p>
       <w:pPr>
         <w:spacing w:line="257" w:lineRule="auto"/>
-      </w:pPr>
-      <w:r>
-        <w:rPr>
-          <w:rFonts w:ascii="Calibri" w:eastAsia="Calibri" w:hAnsi="Calibri" w:cs="Calibri"/>
+        <w:rPr>
+          <w:rFonts w:ascii="Times New Roman" w:hAnsi="Times New Roman" w:cs="Times New Roman"/>
+        </w:rPr>
+      </w:pPr>
+      <w:r>
+        <w:rPr>
+          <w:rFonts w:ascii="Times New Roman" w:eastAsia="Calibri" w:hAnsi="Times New Roman" w:cs="Times New Roman"/>
           <w:b/>
           <w:bCs/>
           <w:sz w:val="24"/>
@@ -283,10 +286,13 @@
     <w:p>
       <w:pPr>
         <w:spacing w:line="257" w:lineRule="auto"/>
-      </w:pPr>
-      <w:r>
-        <w:rPr>
-          <w:rFonts w:ascii="Calibri" w:eastAsia="Calibri" w:hAnsi="Calibri" w:cs="Calibri"/>
+        <w:rPr>
+          <w:rFonts w:ascii="Times New Roman" w:hAnsi="Times New Roman" w:cs="Times New Roman"/>
+        </w:rPr>
+      </w:pPr>
+      <w:r>
+        <w:rPr>
+          <w:rFonts w:ascii="Times New Roman" w:eastAsia="Calibri" w:hAnsi="Times New Roman" w:cs="Times New Roman"/>
           <w:b/>
           <w:bCs/>
           <w:sz w:val="24"/>
@@ -298,10 +304,13 @@
     <w:p>
       <w:pPr>
         <w:spacing w:line="257" w:lineRule="auto"/>
-      </w:pPr>
-      <w:r>
-        <w:rPr>
-          <w:rFonts w:ascii="Calibri" w:eastAsia="Calibri" w:hAnsi="Calibri" w:cs="Calibri"/>
+        <w:rPr>
+          <w:rFonts w:ascii="Times New Roman" w:hAnsi="Times New Roman" w:cs="Times New Roman"/>
+        </w:rPr>
+      </w:pPr>
+      <w:r>
+        <w:rPr>
+          <w:rFonts w:ascii="Times New Roman" w:eastAsia="Calibri" w:hAnsi="Times New Roman" w:cs="Times New Roman"/>
           <w:b/>
           <w:bCs/>
           <w:sz w:val="24"/>
@@ -319,11 +328,15 @@
         </w:numPr>
         <w:spacing w:line="257" w:lineRule="auto"/>
         <w:rPr>
-          <w:b/>
-          <w:bCs/>
-        </w:rPr>
-      </w:pPr>
-      <w:r>
+          <w:rFonts w:ascii="Times New Roman" w:hAnsi="Times New Roman" w:cs="Times New Roman"/>
+          <w:b/>
+          <w:bCs/>
+        </w:rPr>
+      </w:pPr>
+      <w:r>
+        <w:rPr>
+          <w:rFonts w:ascii="Times New Roman" w:hAnsi="Times New Roman" w:cs="Times New Roman"/>
+        </w:rPr>
         <w:t>A informação sobre uma reserva é atualizada no sistema.</w:t>
       </w:r>
     </w:p>
@@ -331,16 +344,16 @@
       <w:pPr>
         <w:spacing w:line="257" w:lineRule="auto"/>
         <w:rPr>
-          <w:rFonts w:ascii="Calibri" w:eastAsia="Calibri" w:hAnsi="Calibri" w:cs="Calibri"/>
-          <w:b/>
-          <w:bCs/>
-          <w:sz w:val="24"/>
-          <w:szCs w:val="24"/>
-        </w:rPr>
-      </w:pPr>
-      <w:r>
-        <w:rPr>
-          <w:rFonts w:ascii="Calibri" w:eastAsia="Calibri" w:hAnsi="Calibri" w:cs="Calibri"/>
+          <w:rFonts w:ascii="Times New Roman" w:eastAsia="Calibri" w:hAnsi="Times New Roman" w:cs="Times New Roman"/>
+          <w:b/>
+          <w:bCs/>
+          <w:sz w:val="24"/>
+          <w:szCs w:val="24"/>
+        </w:rPr>
+      </w:pPr>
+      <w:r>
+        <w:rPr>
+          <w:rFonts w:ascii="Times New Roman" w:eastAsia="Calibri" w:hAnsi="Times New Roman" w:cs="Times New Roman"/>
           <w:b/>
           <w:bCs/>
           <w:sz w:val="24"/>
@@ -360,8 +373,14 @@
         <w:spacing w:line="360" w:lineRule="auto"/>
         <w:ind w:left="709" w:hanging="283"/>
         <w:jc w:val="both"/>
-      </w:pPr>
-      <w:r>
+        <w:rPr>
+          <w:rFonts w:ascii="Times New Roman" w:hAnsi="Times New Roman" w:cs="Times New Roman"/>
+        </w:rPr>
+      </w:pPr>
+      <w:r>
+        <w:rPr>
+          <w:rFonts w:ascii="Times New Roman" w:hAnsi="Times New Roman" w:cs="Times New Roman"/>
+        </w:rPr>
         <w:t>O utilizador registado inicia o pedido de reserva num determinado parque.</w:t>
       </w:r>
     </w:p>
@@ -375,8 +394,14 @@
         <w:spacing w:line="360" w:lineRule="auto"/>
         <w:ind w:left="709" w:hanging="283"/>
         <w:jc w:val="both"/>
-      </w:pPr>
-      <w:r>
+        <w:rPr>
+          <w:rFonts w:ascii="Times New Roman" w:hAnsi="Times New Roman" w:cs="Times New Roman"/>
+        </w:rPr>
+      </w:pPr>
+      <w:r>
+        <w:rPr>
+          <w:rFonts w:ascii="Times New Roman" w:hAnsi="Times New Roman" w:cs="Times New Roman"/>
+        </w:rPr>
         <w:t>O sistema pede ao utilizador qual a data (dia, mês, ano) e hora em que pretende reservar.</w:t>
       </w:r>
     </w:p>
@@ -390,8 +415,14 @@
         <w:spacing w:line="360" w:lineRule="auto"/>
         <w:ind w:left="709" w:hanging="283"/>
         <w:jc w:val="both"/>
-      </w:pPr>
-      <w:r>
+        <w:rPr>
+          <w:rFonts w:ascii="Times New Roman" w:hAnsi="Times New Roman" w:cs="Times New Roman"/>
+        </w:rPr>
+      </w:pPr>
+      <w:r>
+        <w:rPr>
+          <w:rFonts w:ascii="Times New Roman" w:hAnsi="Times New Roman" w:cs="Times New Roman"/>
+        </w:rPr>
         <w:t>O utilizador seleciona a data e a hora em que pretende realizar a reserva.</w:t>
       </w:r>
     </w:p>
@@ -405,8 +436,14 @@
         <w:spacing w:line="360" w:lineRule="auto"/>
         <w:ind w:left="709" w:hanging="283"/>
         <w:jc w:val="both"/>
-      </w:pPr>
-      <w:r>
+        <w:rPr>
+          <w:rFonts w:ascii="Times New Roman" w:hAnsi="Times New Roman" w:cs="Times New Roman"/>
+        </w:rPr>
+      </w:pPr>
+      <w:r>
+        <w:rPr>
+          <w:rFonts w:ascii="Times New Roman" w:hAnsi="Times New Roman" w:cs="Times New Roman"/>
+        </w:rPr>
         <w:t>O sistema mostra os lugares disponíveis para reserva.</w:t>
       </w:r>
     </w:p>
@@ -420,8 +457,14 @@
         <w:spacing w:line="360" w:lineRule="auto"/>
         <w:ind w:left="709" w:hanging="283"/>
         <w:jc w:val="both"/>
-      </w:pPr>
-      <w:r>
+        <w:rPr>
+          <w:rFonts w:ascii="Times New Roman" w:hAnsi="Times New Roman" w:cs="Times New Roman"/>
+        </w:rPr>
+      </w:pPr>
+      <w:r>
+        <w:rPr>
+          <w:rFonts w:ascii="Times New Roman" w:hAnsi="Times New Roman" w:cs="Times New Roman"/>
+        </w:rPr>
         <w:t>O utilizador seleciona o lugar pretendido.</w:t>
       </w:r>
     </w:p>
@@ -435,8 +478,14 @@
         <w:spacing w:line="360" w:lineRule="auto"/>
         <w:ind w:left="709" w:hanging="283"/>
         <w:jc w:val="both"/>
-      </w:pPr>
-      <w:r>
+        <w:rPr>
+          <w:rFonts w:ascii="Times New Roman" w:hAnsi="Times New Roman" w:cs="Times New Roman"/>
+        </w:rPr>
+      </w:pPr>
+      <w:r>
+        <w:rPr>
+          <w:rFonts w:ascii="Times New Roman" w:hAnsi="Times New Roman" w:cs="Times New Roman"/>
+        </w:rPr>
         <w:t>O sistema valida e apresenta os dados da reserva, pedindo que o utilizador os confirme.</w:t>
       </w:r>
     </w:p>
@@ -450,8 +499,14 @@
         <w:spacing w:line="360" w:lineRule="auto"/>
         <w:ind w:left="709" w:hanging="283"/>
         <w:jc w:val="both"/>
-      </w:pPr>
-      <w:r>
+        <w:rPr>
+          <w:rFonts w:ascii="Times New Roman" w:hAnsi="Times New Roman" w:cs="Times New Roman"/>
+        </w:rPr>
+      </w:pPr>
+      <w:r>
+        <w:rPr>
+          <w:rFonts w:ascii="Times New Roman" w:hAnsi="Times New Roman" w:cs="Times New Roman"/>
+        </w:rPr>
         <w:t>O utilizador confirma. O sistema cria a reserva e informa o utilizador do sucesso da operação.</w:t>
       </w:r>
     </w:p>
@@ -459,16 +514,16 @@
       <w:pPr>
         <w:spacing w:line="257" w:lineRule="auto"/>
         <w:rPr>
-          <w:rFonts w:ascii="Calibri" w:eastAsia="Calibri" w:hAnsi="Calibri" w:cs="Calibri"/>
-          <w:b/>
-          <w:bCs/>
-          <w:sz w:val="24"/>
-          <w:szCs w:val="24"/>
-        </w:rPr>
-      </w:pPr>
-      <w:r>
-        <w:rPr>
-          <w:rFonts w:ascii="Calibri" w:eastAsia="Calibri" w:hAnsi="Calibri" w:cs="Calibri"/>
+          <w:rFonts w:ascii="Times New Roman" w:eastAsia="Calibri" w:hAnsi="Times New Roman" w:cs="Times New Roman"/>
+          <w:b/>
+          <w:bCs/>
+          <w:sz w:val="24"/>
+          <w:szCs w:val="24"/>
+        </w:rPr>
+      </w:pPr>
+      <w:r>
+        <w:rPr>
+          <w:rFonts w:ascii="Times New Roman" w:eastAsia="Calibri" w:hAnsi="Times New Roman" w:cs="Times New Roman"/>
           <w:b/>
           <w:bCs/>
           <w:sz w:val="24"/>
@@ -483,28 +538,28 @@
         <w:ind w:firstLine="12"/>
         <w:jc w:val="both"/>
         <w:rPr>
-          <w:rFonts w:cstheme="minorHAnsi"/>
+          <w:rFonts w:ascii="Times New Roman" w:hAnsi="Times New Roman" w:cs="Times New Roman"/>
           <w:sz w:val="20"/>
           <w:szCs w:val="20"/>
         </w:rPr>
       </w:pPr>
       <w:r>
         <w:rPr>
-          <w:rFonts w:eastAsia="Calibri" w:cstheme="minorHAnsi"/>
+          <w:rFonts w:ascii="Times New Roman" w:eastAsia="Calibri" w:hAnsi="Times New Roman" w:cs="Times New Roman"/>
           <w:color w:val="000000" w:themeColor="text1"/>
         </w:rPr>
         <w:t xml:space="preserve">*a. O </w:t>
       </w:r>
       <w:r>
         <w:rPr>
-          <w:rFonts w:eastAsia="Calibri" w:cstheme="minorHAnsi"/>
+          <w:rFonts w:ascii="Times New Roman" w:eastAsia="Calibri" w:hAnsi="Times New Roman" w:cs="Times New Roman"/>
           <w:color w:val="000000" w:themeColor="text1"/>
         </w:rPr>
         <w:t>utilizador</w:t>
       </w:r>
       <w:r>
         <w:rPr>
-          <w:rFonts w:eastAsia="Calibri" w:cstheme="minorHAnsi"/>
+          <w:rFonts w:ascii="Times New Roman" w:eastAsia="Calibri" w:hAnsi="Times New Roman" w:cs="Times New Roman"/>
           <w:color w:val="000000" w:themeColor="text1"/>
         </w:rPr>
         <w:t xml:space="preserve"> solicita o cancelamento da operação. O caso de uso termina.</w:t>
@@ -516,24 +571,17 @@
         <w:ind w:firstLine="708"/>
         <w:jc w:val="both"/>
         <w:rPr>
-          <w:rFonts w:cstheme="minorHAnsi"/>
+          <w:rFonts w:ascii="Times New Roman" w:hAnsi="Times New Roman" w:cs="Times New Roman"/>
           <w:sz w:val="20"/>
           <w:szCs w:val="20"/>
         </w:rPr>
       </w:pPr>
       <w:r>
         <w:rPr>
-          <w:rFonts w:eastAsia="Calibri" w:cstheme="minorHAnsi"/>
+          <w:rFonts w:ascii="Times New Roman" w:eastAsia="Calibri" w:hAnsi="Times New Roman" w:cs="Times New Roman"/>
           <w:color w:val="000000" w:themeColor="text1"/>
         </w:rPr>
-        <w:t>3</w:t>
-      </w:r>
-      <w:r>
-        <w:rPr>
-          <w:rFonts w:eastAsia="Calibri" w:cstheme="minorHAnsi"/>
-          <w:color w:val="000000" w:themeColor="text1"/>
-        </w:rPr>
-        <w:t>a. Dados mínimos obrigatórios em falta.</w:t>
+        <w:t>3a. Dados mínimos obrigatórios em falta.</w:t>
       </w:r>
     </w:p>
     <w:p>
@@ -542,14 +590,14 @@
         <w:ind w:left="708" w:firstLine="708"/>
         <w:jc w:val="both"/>
         <w:rPr>
-          <w:rFonts w:cstheme="minorHAnsi"/>
+          <w:rFonts w:ascii="Times New Roman" w:hAnsi="Times New Roman" w:cs="Times New Roman"/>
           <w:sz w:val="20"/>
           <w:szCs w:val="20"/>
         </w:rPr>
       </w:pPr>
       <w:r>
         <w:rPr>
-          <w:rFonts w:eastAsia="Calibri" w:cstheme="minorHAnsi"/>
+          <w:rFonts w:ascii="Times New Roman" w:eastAsia="Calibri" w:hAnsi="Times New Roman" w:cs="Times New Roman"/>
           <w:color w:val="000000" w:themeColor="text1"/>
         </w:rPr>
         <w:t>1. O sistema informa quais os dados em falta.</w:t>
@@ -561,14 +609,14 @@
         <w:ind w:left="708" w:firstLine="708"/>
         <w:jc w:val="both"/>
         <w:rPr>
-          <w:rFonts w:cstheme="minorHAnsi"/>
+          <w:rFonts w:ascii="Times New Roman" w:hAnsi="Times New Roman" w:cs="Times New Roman"/>
           <w:sz w:val="20"/>
           <w:szCs w:val="20"/>
         </w:rPr>
       </w:pPr>
       <w:r>
         <w:rPr>
-          <w:rFonts w:eastAsia="Calibri" w:cstheme="minorHAnsi"/>
+          <w:rFonts w:ascii="Times New Roman" w:eastAsia="Calibri" w:hAnsi="Times New Roman" w:cs="Times New Roman"/>
           <w:color w:val="000000" w:themeColor="text1"/>
         </w:rPr>
         <w:t>2. O sistema permite a introdução dos dados em falta (passo 3)</w:t>
@@ -580,28 +628,28 @@
         <w:ind w:left="1416" w:firstLine="708"/>
         <w:jc w:val="both"/>
         <w:rPr>
-          <w:rFonts w:cstheme="minorHAnsi"/>
+          <w:rFonts w:ascii="Times New Roman" w:hAnsi="Times New Roman" w:cs="Times New Roman"/>
           <w:sz w:val="20"/>
           <w:szCs w:val="20"/>
         </w:rPr>
       </w:pPr>
       <w:r>
         <w:rPr>
-          <w:rFonts w:eastAsia="Calibri" w:cstheme="minorHAnsi"/>
+          <w:rFonts w:ascii="Times New Roman" w:eastAsia="Calibri" w:hAnsi="Times New Roman" w:cs="Times New Roman"/>
           <w:color w:val="000000" w:themeColor="text1"/>
         </w:rPr>
         <w:t xml:space="preserve">2a. O </w:t>
       </w:r>
       <w:r>
         <w:rPr>
-          <w:rFonts w:eastAsia="Calibri" w:cstheme="minorHAnsi"/>
+          <w:rFonts w:ascii="Times New Roman" w:eastAsia="Calibri" w:hAnsi="Times New Roman" w:cs="Times New Roman"/>
           <w:color w:val="000000" w:themeColor="text1"/>
         </w:rPr>
         <w:t>utilizador</w:t>
       </w:r>
       <w:r>
         <w:rPr>
-          <w:rFonts w:eastAsia="Calibri" w:cstheme="minorHAnsi"/>
+          <w:rFonts w:ascii="Times New Roman" w:eastAsia="Calibri" w:hAnsi="Times New Roman" w:cs="Times New Roman"/>
           <w:color w:val="000000" w:themeColor="text1"/>
         </w:rPr>
         <w:t xml:space="preserve"> não altera os dados. O caso de uso termina.</w:t>
@@ -613,24 +661,17 @@
         <w:ind w:left="708"/>
         <w:jc w:val="both"/>
         <w:rPr>
-          <w:rFonts w:cstheme="minorHAnsi"/>
+          <w:rFonts w:ascii="Times New Roman" w:hAnsi="Times New Roman" w:cs="Times New Roman"/>
           <w:sz w:val="20"/>
           <w:szCs w:val="20"/>
         </w:rPr>
       </w:pPr>
       <w:r>
         <w:rPr>
-          <w:rFonts w:eastAsia="Calibri" w:cstheme="minorHAnsi"/>
+          <w:rFonts w:ascii="Times New Roman" w:eastAsia="Calibri" w:hAnsi="Times New Roman" w:cs="Times New Roman"/>
           <w:color w:val="000000" w:themeColor="text1"/>
         </w:rPr>
-        <w:t>3</w:t>
-      </w:r>
-      <w:r>
-        <w:rPr>
-          <w:rFonts w:eastAsia="Calibri" w:cstheme="minorHAnsi"/>
-          <w:color w:val="000000" w:themeColor="text1"/>
-        </w:rPr>
-        <w:t>b. O sistema deteta que os dados (ou algum subconjunto dos dados) introduzidos devem ser únicos e que já existem no sistema.</w:t>
+        <w:t>3b. O sistema deteta que os dados (ou algum subconjunto dos dados) introduzidos devem ser únicos e que já existem no sistema.</w:t>
       </w:r>
     </w:p>
     <w:p>
@@ -639,31 +680,17 @@
         <w:ind w:left="708" w:firstLine="708"/>
         <w:jc w:val="both"/>
         <w:rPr>
-          <w:rFonts w:cstheme="minorHAnsi"/>
+          <w:rFonts w:ascii="Times New Roman" w:hAnsi="Times New Roman" w:cs="Times New Roman"/>
           <w:sz w:val="20"/>
           <w:szCs w:val="20"/>
         </w:rPr>
       </w:pPr>
       <w:r>
         <w:rPr>
-          <w:rFonts w:eastAsia="Calibri" w:cstheme="minorHAnsi"/>
+          <w:rFonts w:ascii="Times New Roman" w:eastAsia="Calibri" w:hAnsi="Times New Roman" w:cs="Times New Roman"/>
           <w:color w:val="000000" w:themeColor="text1"/>
         </w:rPr>
-        <w:t xml:space="preserve">1. O sistema alerta o </w:t>
-      </w:r>
-      <w:r>
-        <w:rPr>
-          <w:rFonts w:eastAsia="Calibri" w:cstheme="minorHAnsi"/>
-          <w:color w:val="000000" w:themeColor="text1"/>
-        </w:rPr>
-        <w:t>utilizador</w:t>
-      </w:r>
-      <w:r>
-        <w:rPr>
-          <w:rFonts w:eastAsia="Calibri" w:cstheme="minorHAnsi"/>
-          <w:color w:val="000000" w:themeColor="text1"/>
-        </w:rPr>
-        <w:t xml:space="preserve"> para o facto.</w:t>
+        <w:t>1. O sistema alerta o utilizador para o facto.</w:t>
       </w:r>
     </w:p>
     <w:p>
@@ -672,24 +699,17 @@
         <w:ind w:left="708" w:firstLine="708"/>
         <w:jc w:val="both"/>
         <w:rPr>
-          <w:rFonts w:cstheme="minorHAnsi"/>
+          <w:rFonts w:ascii="Times New Roman" w:hAnsi="Times New Roman" w:cs="Times New Roman"/>
           <w:sz w:val="20"/>
           <w:szCs w:val="20"/>
         </w:rPr>
       </w:pPr>
       <w:r>
         <w:rPr>
-          <w:rFonts w:eastAsia="Calibri" w:cstheme="minorHAnsi"/>
+          <w:rFonts w:ascii="Times New Roman" w:eastAsia="Calibri" w:hAnsi="Times New Roman" w:cs="Times New Roman"/>
           <w:color w:val="000000" w:themeColor="text1"/>
         </w:rPr>
-        <w:t>2. O sistema permite a sua alteração</w:t>
-      </w:r>
-      <w:r>
-        <w:rPr>
-          <w:rFonts w:eastAsia="Calibri" w:cstheme="minorHAnsi"/>
-          <w:color w:val="000000" w:themeColor="text1"/>
-        </w:rPr>
-        <w:t>.</w:t>
+        <w:t>2. O sistema permite a sua alteração.</w:t>
       </w:r>
     </w:p>
     <w:p>
@@ -698,27 +718,27 @@
         <w:ind w:left="1416" w:firstLine="708"/>
         <w:jc w:val="both"/>
         <w:rPr>
-          <w:rFonts w:eastAsia="Calibri" w:cstheme="minorHAnsi"/>
+          <w:rFonts w:ascii="Times New Roman" w:eastAsia="Calibri" w:hAnsi="Times New Roman" w:cs="Times New Roman"/>
           <w:color w:val="000000" w:themeColor="text1"/>
         </w:rPr>
       </w:pPr>
       <w:r>
         <w:rPr>
-          <w:rFonts w:eastAsia="Calibri" w:cstheme="minorHAnsi"/>
+          <w:rFonts w:ascii="Times New Roman" w:eastAsia="Calibri" w:hAnsi="Times New Roman" w:cs="Times New Roman"/>
           <w:color w:val="000000" w:themeColor="text1"/>
         </w:rPr>
         <w:t xml:space="preserve">2a. O </w:t>
       </w:r>
       <w:r>
         <w:rPr>
-          <w:rFonts w:eastAsia="Calibri" w:cstheme="minorHAnsi"/>
+          <w:rFonts w:ascii="Times New Roman" w:eastAsia="Calibri" w:hAnsi="Times New Roman" w:cs="Times New Roman"/>
           <w:color w:val="000000" w:themeColor="text1"/>
         </w:rPr>
         <w:t>utilizador</w:t>
       </w:r>
       <w:r>
         <w:rPr>
-          <w:rFonts w:eastAsia="Calibri" w:cstheme="minorHAnsi"/>
+          <w:rFonts w:ascii="Times New Roman" w:eastAsia="Calibri" w:hAnsi="Times New Roman" w:cs="Times New Roman"/>
           <w:color w:val="000000" w:themeColor="text1"/>
         </w:rPr>
         <w:t xml:space="preserve"> não altera os dados. O caso de uso termina.</w:t>
@@ -727,15 +747,21 @@
     <w:p>
       <w:pPr>
         <w:spacing w:line="257" w:lineRule="auto"/>
+        <w:rPr>
+          <w:rFonts w:ascii="Times New Roman" w:hAnsi="Times New Roman" w:cs="Times New Roman"/>
+        </w:rPr>
       </w:pPr>
     </w:p>
     <w:p>
       <w:pPr>
         <w:spacing w:line="257" w:lineRule="auto"/>
-      </w:pPr>
-      <w:r>
-        <w:rPr>
-          <w:rFonts w:ascii="Calibri" w:eastAsia="Calibri" w:hAnsi="Calibri" w:cs="Calibri"/>
+        <w:rPr>
+          <w:rFonts w:ascii="Times New Roman" w:hAnsi="Times New Roman" w:cs="Times New Roman"/>
+        </w:rPr>
+      </w:pPr>
+      <w:r>
+        <w:rPr>
+          <w:rFonts w:ascii="Times New Roman" w:eastAsia="Calibri" w:hAnsi="Times New Roman" w:cs="Times New Roman"/>
           <w:b/>
           <w:bCs/>
           <w:sz w:val="24"/>
@@ -747,10 +773,13 @@
     <w:p>
       <w:pPr>
         <w:spacing w:line="257" w:lineRule="auto"/>
-      </w:pPr>
-      <w:r>
-        <w:rPr>
-          <w:rFonts w:ascii="Calibri" w:eastAsia="Calibri" w:hAnsi="Calibri" w:cs="Calibri"/>
+        <w:rPr>
+          <w:rFonts w:ascii="Times New Roman" w:hAnsi="Times New Roman" w:cs="Times New Roman"/>
+        </w:rPr>
+      </w:pPr>
+      <w:r>
+        <w:rPr>
+          <w:rFonts w:ascii="Times New Roman" w:eastAsia="Calibri" w:hAnsi="Times New Roman" w:cs="Times New Roman"/>
           <w:b/>
           <w:bCs/>
           <w:sz w:val="24"/>
@@ -762,10 +791,13 @@
     <w:p>
       <w:pPr>
         <w:spacing w:line="257" w:lineRule="auto"/>
-      </w:pPr>
-      <w:r>
-        <w:rPr>
-          <w:rFonts w:ascii="Calibri" w:eastAsia="Calibri" w:hAnsi="Calibri" w:cs="Calibri"/>
+        <w:rPr>
+          <w:rFonts w:ascii="Times New Roman" w:hAnsi="Times New Roman" w:cs="Times New Roman"/>
+        </w:rPr>
+      </w:pPr>
+      <w:r>
+        <w:rPr>
+          <w:rFonts w:ascii="Times New Roman" w:eastAsia="Calibri" w:hAnsi="Times New Roman" w:cs="Times New Roman"/>
           <w:b/>
           <w:bCs/>
           <w:sz w:val="24"/>
@@ -777,10 +809,13 @@
     <w:p>
       <w:pPr>
         <w:spacing w:line="257" w:lineRule="auto"/>
-      </w:pPr>
-      <w:r>
-        <w:rPr>
-          <w:rFonts w:ascii="Calibri" w:eastAsia="Calibri" w:hAnsi="Calibri" w:cs="Calibri"/>
+        <w:rPr>
+          <w:rFonts w:ascii="Times New Roman" w:hAnsi="Times New Roman" w:cs="Times New Roman"/>
+        </w:rPr>
+      </w:pPr>
+      <w:r>
+        <w:rPr>
+          <w:rFonts w:ascii="Times New Roman" w:eastAsia="Calibri" w:hAnsi="Times New Roman" w:cs="Times New Roman"/>
           <w:b/>
           <w:bCs/>
           <w:sz w:val="24"/>
@@ -792,10 +827,13 @@
     <w:p>
       <w:pPr>
         <w:spacing w:line="257" w:lineRule="auto"/>
-      </w:pPr>
-      <w:r>
-        <w:rPr>
-          <w:rFonts w:ascii="Calibri" w:eastAsia="Calibri" w:hAnsi="Calibri" w:cs="Calibri"/>
+        <w:rPr>
+          <w:rFonts w:ascii="Times New Roman" w:hAnsi="Times New Roman" w:cs="Times New Roman"/>
+        </w:rPr>
+      </w:pPr>
+      <w:r>
+        <w:rPr>
+          <w:rFonts w:ascii="Times New Roman" w:eastAsia="Calibri" w:hAnsi="Times New Roman" w:cs="Times New Roman"/>
           <w:b/>
           <w:bCs/>
           <w:sz w:val="24"/>
@@ -808,13 +846,14 @@
       <w:pPr>
         <w:spacing w:line="257" w:lineRule="auto"/>
         <w:rPr>
-          <w:b/>
-          <w:bCs/>
-        </w:rPr>
-      </w:pPr>
-      <w:r>
-        <w:rPr>
-          <w:rFonts w:ascii="Calibri" w:eastAsia="Calibri" w:hAnsi="Calibri" w:cs="Calibri"/>
+          <w:rFonts w:ascii="Times New Roman" w:hAnsi="Times New Roman" w:cs="Times New Roman"/>
+          <w:b/>
+          <w:bCs/>
+        </w:rPr>
+      </w:pPr>
+      <w:r>
+        <w:rPr>
+          <w:rFonts w:ascii="Times New Roman" w:eastAsia="Calibri" w:hAnsi="Times New Roman" w:cs="Times New Roman"/>
           <w:b/>
           <w:bCs/>
           <w:sz w:val="24"/>
@@ -826,10 +865,13 @@
     <w:p>
       <w:pPr>
         <w:spacing w:line="257" w:lineRule="auto"/>
-      </w:pPr>
-      <w:r>
-        <w:rPr>
-          <w:rFonts w:ascii="Calibri" w:eastAsia="Calibri" w:hAnsi="Calibri" w:cs="Calibri"/>
+        <w:rPr>
+          <w:rFonts w:ascii="Times New Roman" w:hAnsi="Times New Roman" w:cs="Times New Roman"/>
+        </w:rPr>
+      </w:pPr>
+      <w:r>
+        <w:rPr>
+          <w:rFonts w:ascii="Times New Roman" w:eastAsia="Calibri" w:hAnsi="Times New Roman" w:cs="Times New Roman"/>
           <w:b/>
           <w:bCs/>
           <w:sz w:val="24"/>
@@ -841,16 +883,170 @@
     <w:p>
       <w:pPr>
         <w:rPr>
-          <w:b/>
-          <w:bCs/>
-        </w:rPr>
-      </w:pPr>
-      <w:r>
-        <w:rPr>
+          <w:rFonts w:ascii="Times New Roman" w:hAnsi="Times New Roman" w:cs="Times New Roman"/>
+          <w:b/>
+          <w:bCs/>
+        </w:rPr>
+      </w:pPr>
+      <w:r>
+        <w:rPr>
+          <w:rFonts w:ascii="Times New Roman" w:hAnsi="Times New Roman" w:cs="Times New Roman"/>
           <w:b/>
           <w:bCs/>
         </w:rPr>
         <w:t xml:space="preserve">- </w:t>
+      </w:r>
+    </w:p>
+    <w:p>
+      <w:pPr>
+        <w:rPr>
+          <w:rFonts w:ascii="Times New Roman" w:hAnsi="Times New Roman" w:cs="Times New Roman"/>
+          <w:b/>
+          <w:bCs/>
+          <w:sz w:val="24"/>
+          <w:szCs w:val="24"/>
+          <w:u w:val="single"/>
+        </w:rPr>
+      </w:pPr>
+      <w:r>
+        <w:rPr>
+          <w:rFonts w:ascii="Times New Roman" w:hAnsi="Times New Roman" w:cs="Times New Roman"/>
+          <w:b/>
+          <w:bCs/>
+          <w:sz w:val="24"/>
+          <w:szCs w:val="24"/>
+          <w:u w:val="single"/>
+        </w:rPr>
+        <w:t>2. Análise OO</w:t>
+      </w:r>
+    </w:p>
+    <w:p>
+      <w:pPr>
+        <w:rPr>
+          <w:rFonts w:ascii="Times New Roman" w:hAnsi="Times New Roman" w:cs="Times New Roman"/>
+          <w:b/>
+          <w:bCs/>
+          <w:sz w:val="24"/>
+          <w:szCs w:val="24"/>
+        </w:rPr>
+      </w:pPr>
+      <w:r>
+        <w:rPr>
+          <w:rFonts w:ascii="Times New Roman" w:hAnsi="Times New Roman" w:cs="Times New Roman"/>
+          <w:b/>
+          <w:bCs/>
+          <w:sz w:val="24"/>
+          <w:szCs w:val="24"/>
+        </w:rPr>
+        <w:t>Excerto do Modelo de Domínio Relevante para o UC</w:t>
+      </w:r>
+    </w:p>
+    <w:p>
+      <w:pPr>
+        <w:rPr>
+          <w:rFonts w:ascii="Times New Roman" w:hAnsi="Times New Roman" w:cs="Times New Roman"/>
+          <w:b/>
+          <w:bCs/>
+          <w:sz w:val="24"/>
+          <w:szCs w:val="24"/>
+          <w:u w:val="single"/>
+        </w:rPr>
+      </w:pPr>
+      <w:r>
+        <w:rPr>
+          <w:rFonts w:ascii="Times New Roman" w:hAnsi="Times New Roman" w:cs="Times New Roman"/>
+          <w:b/>
+          <w:bCs/>
+          <w:sz w:val="24"/>
+          <w:szCs w:val="24"/>
+          <w:u w:val="single"/>
+        </w:rPr>
+        <w:t>3. Design – Realização do UC</w:t>
+      </w:r>
+    </w:p>
+    <w:p>
+      <w:pPr>
+        <w:rPr>
+          <w:rFonts w:ascii="Times New Roman" w:hAnsi="Times New Roman" w:cs="Times New Roman"/>
+          <w:b/>
+          <w:bCs/>
+          <w:sz w:val="24"/>
+          <w:szCs w:val="24"/>
+        </w:rPr>
+      </w:pPr>
+      <w:r>
+        <w:rPr>
+          <w:rFonts w:ascii="Times New Roman" w:hAnsi="Times New Roman" w:cs="Times New Roman"/>
+          <w:b/>
+          <w:bCs/>
+          <w:sz w:val="24"/>
+          <w:szCs w:val="24"/>
+        </w:rPr>
+        <w:t>Racional</w:t>
+      </w:r>
+    </w:p>
+    <w:p>
+      <w:pPr>
+        <w:rPr>
+          <w:rFonts w:ascii="Times New Roman" w:hAnsi="Times New Roman" w:cs="Times New Roman"/>
+          <w:b/>
+          <w:bCs/>
+          <w:sz w:val="24"/>
+          <w:szCs w:val="24"/>
+        </w:rPr>
+      </w:pPr>
+      <w:r>
+        <w:rPr>
+          <w:rFonts w:ascii="Times New Roman" w:hAnsi="Times New Roman" w:cs="Times New Roman"/>
+          <w:b/>
+          <w:bCs/>
+          <w:sz w:val="24"/>
+          <w:szCs w:val="24"/>
+        </w:rPr>
+        <w:lastRenderedPageBreak/>
+        <w:t>Sistematização</w:t>
+      </w:r>
+    </w:p>
+    <w:p>
+      <w:pPr>
+        <w:rPr>
+          <w:rFonts w:ascii="Times New Roman" w:hAnsi="Times New Roman" w:cs="Times New Roman"/>
+          <w:b/>
+          <w:bCs/>
+          <w:sz w:val="24"/>
+          <w:szCs w:val="24"/>
+        </w:rPr>
+      </w:pPr>
+      <w:r>
+        <w:rPr>
+          <w:rFonts w:ascii="Times New Roman" w:hAnsi="Times New Roman" w:cs="Times New Roman"/>
+          <w:b/>
+          <w:bCs/>
+          <w:sz w:val="24"/>
+          <w:szCs w:val="24"/>
+        </w:rPr>
+        <w:t>Diagrama de Sequência</w:t>
+      </w:r>
+    </w:p>
+    <w:p>
+      <w:pPr>
+        <w:rPr>
+          <w:rFonts w:ascii="Times New Roman" w:hAnsi="Times New Roman" w:cs="Times New Roman"/>
+          <w:b/>
+          <w:bCs/>
+          <w:sz w:val="24"/>
+          <w:szCs w:val="24"/>
+        </w:rPr>
+      </w:pPr>
+      <w:r>
+        <w:rPr>
+          <w:rFonts w:ascii="Times New Roman" w:hAnsi="Times New Roman" w:cs="Times New Roman"/>
+          <w:b/>
+          <w:bCs/>
+          <w:sz w:val="24"/>
+          <w:szCs w:val="24"/>
+        </w:rPr>
+        <w:t>Diagrama de Classes</w:t>
       </w:r>
     </w:p>
     <w:p/>

</xml_diff>

<commit_message>
correção de erro no diagrama
</commit_message>
<xml_diff>
--- a/User Stories/UC11/UC_11.docx
+++ b/User Stories/UC11/UC_11.docx
@@ -2549,10 +2549,10 @@
           <w:noProof/>
         </w:rPr>
         <w:drawing>
-          <wp:inline distT="0" distB="0" distL="0" distR="0" wp14:anchorId="0B43C8F3" wp14:editId="150178A2">
+          <wp:inline distT="0" distB="0" distL="0" distR="0" wp14:anchorId="36F6F2B1" wp14:editId="3D21C22D">
             <wp:extent cx="5400040" cy="2101215"/>
             <wp:effectExtent l="0" t="0" r="0" b="0"/>
-            <wp:docPr id="2" name="Imagem 2"/>
+            <wp:docPr id="7" name="Imagem 7"/>
             <wp:cNvGraphicFramePr>
               <a:graphicFrameLocks xmlns:a="http://schemas.openxmlformats.org/drawingml/2006/main" noChangeAspect="1"/>
             </wp:cNvGraphicFramePr>
@@ -2560,7 +2560,7 @@
               <a:graphicData uri="http://schemas.openxmlformats.org/drawingml/2006/picture">
                 <pic:pic xmlns:pic="http://schemas.openxmlformats.org/drawingml/2006/picture">
                   <pic:nvPicPr>
-                    <pic:cNvPr id="0" name="Picture 1"/>
+                    <pic:cNvPr id="0" name="Picture 5"/>
                     <pic:cNvPicPr>
                       <a:picLocks noChangeAspect="1" noChangeArrowheads="1"/>
                     </pic:cNvPicPr>

</xml_diff>